<commit_message>
Update to Syllabus 2020
</commit_message>
<xml_diff>
--- a/schedule/syllabus_2020_spring.docx
+++ b/schedule/syllabus_2020_spring.docx
@@ -81,8 +81,7 @@
       <w:pPr>
         <w:pStyle w:val="NormalWeb"/>
         <w:shd w:val="clear" w:color="auto" w:fill="FFFFFF"/>
-        <w:spacing w:before="96" w:after="120"/>
-        <w:ind w:left="720"/>
+        <w:ind w:left="360"/>
         <w:jc w:val="both"/>
         <w:rPr>
           <w:rFonts w:asciiTheme="minorHAnsi" w:hAnsiTheme="minorHAnsi"/>
@@ -160,7 +159,7 @@
           <w:iCs/>
           <w:color w:val="000000"/>
         </w:rPr>
-        <w:t xml:space="preserve">. We will build receiving, observing, and analysis systems for two telescopes: a single-dish 21-cm line system, and a 12-GHz interferometer. We will use these telescopes for astronomical observing projects </w:t>
+        <w:t xml:space="preserve">. We will build receiving, observing, and analysis systems for two telescopes: </w:t>
       </w:r>
       <w:r>
         <w:rPr>
@@ -168,6 +167,22 @@
           <w:iCs/>
           <w:color w:val="000000"/>
         </w:rPr>
+        <w:t>a single-dish 21-cm line system</w:t>
+      </w:r>
+      <w:r>
+        <w:rPr>
+          <w:rFonts w:asciiTheme="minorHAnsi" w:hAnsiTheme="minorHAnsi"/>
+          <w:iCs/>
+          <w:color w:val="000000"/>
+        </w:rPr>
+        <w:t xml:space="preserve"> and a 12-GHz interferometer. We will use these telescopes for astronomical observing projects </w:t>
+      </w:r>
+      <w:r>
+        <w:rPr>
+          <w:rFonts w:asciiTheme="minorHAnsi" w:hAnsiTheme="minorHAnsi"/>
+          <w:iCs/>
+          <w:color w:val="000000"/>
+        </w:rPr>
         <w:t xml:space="preserve">that </w:t>
       </w:r>
       <w:r>
@@ -208,7 +223,7 @@
           <w:iCs/>
           <w:color w:val="000000"/>
         </w:rPr>
-        <w:t>precise position of several radio sources, and measur</w:t>
+        <w:t>position of several radio sources, and measur</w:t>
       </w:r>
       <w:r>
         <w:rPr>
@@ -218,15 +233,29 @@
         </w:rPr>
         <w:t xml:space="preserve">ing </w:t>
       </w:r>
-      <w:bookmarkStart w:id="0" w:name="_GoBack"/>
-      <w:bookmarkEnd w:id="0"/>
       <w:r>
         <w:rPr>
           <w:rFonts w:asciiTheme="minorHAnsi" w:hAnsiTheme="minorHAnsi"/>
           <w:iCs/>
           <w:color w:val="000000"/>
         </w:rPr>
-        <w:t>the radio brightness distributions of the sun and moon with high angular resolution. There is a heavy emphasis on digital data acquisition, software development in the Python language, and high-quality written reports</w:t>
+        <w:t>brightness distributions with high angular resolution. There is a</w:t>
+      </w:r>
+      <w:r>
+        <w:rPr>
+          <w:rFonts w:asciiTheme="minorHAnsi" w:hAnsiTheme="minorHAnsi"/>
+          <w:iCs/>
+          <w:color w:val="000000"/>
+        </w:rPr>
+        <w:t>n</w:t>
+      </w:r>
+      <w:r>
+        <w:rPr>
+          <w:rFonts w:asciiTheme="minorHAnsi" w:hAnsiTheme="minorHAnsi"/>
+          <w:iCs/>
+          <w:color w:val="000000"/>
+        </w:rPr>
+        <w:t xml:space="preserve"> emphasis on digital data acquisition, software development, and high-quality written reports</w:t>
       </w:r>
       <w:r>
         <w:rPr>
@@ -582,7 +611,21 @@
           <w:sz w:val="22"/>
           <w:szCs w:val="22"/>
         </w:rPr>
-        <w:t>Presenting work during weekly “show and tell”</w:t>
+        <w:t>Present</w:t>
+      </w:r>
+      <w:r>
+        <w:rPr>
+          <w:sz w:val="22"/>
+          <w:szCs w:val="22"/>
+        </w:rPr>
+        <w:t xml:space="preserve"> work </w:t>
+      </w:r>
+      <w:r>
+        <w:rPr>
+          <w:sz w:val="22"/>
+          <w:szCs w:val="22"/>
+        </w:rPr>
+        <w:t>each week at show and tell</w:t>
       </w:r>
     </w:p>
     <w:p>
@@ -1164,14 +1207,42 @@
           <w:sz w:val="22"/>
           <w:szCs w:val="22"/>
         </w:rPr>
-        <w:t>---only at the conference table</w:t>
-      </w:r>
-      <w:r>
-        <w:rPr>
-          <w:sz w:val="22"/>
-          <w:szCs w:val="22"/>
-        </w:rPr>
         <w:t>.</w:t>
+      </w:r>
+      <w:r>
+        <w:rPr>
+          <w:sz w:val="22"/>
+          <w:szCs w:val="22"/>
+        </w:rPr>
+        <w:t xml:space="preserve"> </w:t>
+      </w:r>
+      <w:r>
+        <w:rPr>
+          <w:sz w:val="22"/>
+          <w:szCs w:val="22"/>
+        </w:rPr>
+        <w:t>Keep the lab clean.</w:t>
+      </w:r>
+      <w:r>
+        <w:rPr>
+          <w:sz w:val="22"/>
+          <w:szCs w:val="22"/>
+        </w:rPr>
+        <w:t xml:space="preserve"> </w:t>
+      </w:r>
+      <w:r>
+        <w:rPr>
+          <w:sz w:val="22"/>
+          <w:szCs w:val="22"/>
+        </w:rPr>
+        <w:t>D</w:t>
+      </w:r>
+      <w:r>
+        <w:rPr>
+          <w:sz w:val="22"/>
+          <w:szCs w:val="22"/>
+        </w:rPr>
+        <w:t>ispose of your trash.</w:t>
       </w:r>
     </w:p>
     <w:p>
@@ -1191,14 +1262,21 @@
           <w:sz w:val="22"/>
           <w:szCs w:val="22"/>
         </w:rPr>
-        <w:t>Keep the lab clean.</w:t>
-      </w:r>
-      <w:r>
-        <w:rPr>
-          <w:sz w:val="22"/>
-          <w:szCs w:val="22"/>
-        </w:rPr>
-        <w:t xml:space="preserve"> Please dispose of your trash.</w:t>
+        <w:t>Do not disconnect or modify the wiring of</w:t>
+      </w:r>
+      <w:r>
+        <w:rPr>
+          <w:sz w:val="22"/>
+          <w:szCs w:val="22"/>
+        </w:rPr>
+        <w:t xml:space="preserve"> any of the computers and monitors</w:t>
+      </w:r>
+      <w:r>
+        <w:rPr>
+          <w:sz w:val="22"/>
+          <w:szCs w:val="22"/>
+        </w:rPr>
+        <w:t>.</w:t>
       </w:r>
     </w:p>
     <w:p>
@@ -1218,7 +1296,7 @@
           <w:sz w:val="22"/>
           <w:szCs w:val="22"/>
         </w:rPr>
-        <w:t>Do not disconnect or modify the wiring of any of the computers, monitors, keyboards, or mice.</w:t>
+        <w:t>Be respectful. Talk quietly and use headphones to e.g. listen to music.</w:t>
       </w:r>
     </w:p>
     <w:p>
@@ -1238,7 +1316,7 @@
           <w:sz w:val="22"/>
           <w:szCs w:val="22"/>
         </w:rPr>
-        <w:t>Be respectful. Talk quietly and use headphones to e.g. listen to music.</w:t>
+        <w:t>Put equipment back where you got it when you are done.</w:t>
       </w:r>
     </w:p>
     <w:p>
@@ -1258,7 +1336,7 @@
           <w:sz w:val="22"/>
           <w:szCs w:val="22"/>
         </w:rPr>
-        <w:t>Put equipment back where you got it when you are done.</w:t>
+        <w:t>Be careful with equipment, but if you break something, tell us.</w:t>
       </w:r>
     </w:p>
     <w:p>
@@ -1278,47 +1356,27 @@
           <w:sz w:val="22"/>
           <w:szCs w:val="22"/>
         </w:rPr>
-        <w:t>Be careful with equipment, but if you break something, tell us.</w:t>
+        <w:t>No email/games/social media during class hours.</w:t>
       </w:r>
     </w:p>
     <w:p>
       <w:pPr>
-        <w:pStyle w:val="ListParagraph"/>
-        <w:numPr>
-          <w:ilvl w:val="0"/>
-          <w:numId w:val="10"/>
-        </w:numPr>
-        <w:rPr>
-          <w:sz w:val="22"/>
-          <w:szCs w:val="22"/>
-        </w:rPr>
-      </w:pPr>
-      <w:r>
-        <w:rPr>
-          <w:sz w:val="22"/>
-          <w:szCs w:val="22"/>
-        </w:rPr>
-        <w:t>No email/games/social media during class hours.</w:t>
+        <w:rPr>
+          <w:sz w:val="22"/>
+          <w:szCs w:val="22"/>
+        </w:rPr>
+      </w:pPr>
+      <w:r>
+        <w:rPr>
+          <w:sz w:val="22"/>
+          <w:szCs w:val="22"/>
+        </w:rPr>
+        <w:t>Class Conduct:</w:t>
       </w:r>
     </w:p>
     <w:p>
       <w:pPr>
-        <w:rPr>
-          <w:sz w:val="22"/>
-          <w:szCs w:val="22"/>
-        </w:rPr>
-      </w:pPr>
-      <w:r>
-        <w:rPr>
-          <w:sz w:val="22"/>
-          <w:szCs w:val="22"/>
-        </w:rPr>
-        <w:t>Class Conduct:</w:t>
-      </w:r>
-    </w:p>
-    <w:p>
-      <w:pPr>
-        <w:ind w:left="720"/>
+        <w:ind w:left="360"/>
         <w:rPr>
           <w:sz w:val="20"/>
           <w:szCs w:val="20"/>
@@ -1395,15 +1453,7 @@
           <w:sz w:val="20"/>
           <w:szCs w:val="20"/>
         </w:rPr>
-        <w:t xml:space="preserve">Should you experience any form of </w:t>
-      </w:r>
-      <w:r>
-        <w:rPr>
-          <w:sz w:val="20"/>
-          <w:szCs w:val="20"/>
-        </w:rPr>
-        <w:lastRenderedPageBreak/>
-        <w:t>harassment or discrimination, we maintain a list of resources that can help you decide how to respond. (</w:t>
+        <w:t>Should you experience any form of harassment or discrimination, we maintain a list of resources that can help you decide how to respond. (</w:t>
       </w:r>
       <w:hyperlink r:id="rId8" w:history="1">
         <w:r>
@@ -1464,6 +1514,8 @@
         </w:rPr>
         <w:t xml:space="preserve">  </w:t>
       </w:r>
+      <w:bookmarkStart w:id="0" w:name="_GoBack"/>
+      <w:bookmarkEnd w:id="0"/>
     </w:p>
     <w:sectPr>
       <w:pgSz w:w="12240" w:h="15840"/>
@@ -3434,7 +3486,7 @@
 </file>
 
 <file path=customXml/itemProps1.xml><?xml version="1.0" encoding="utf-8"?>
-<ds:datastoreItem xmlns:ds="http://schemas.openxmlformats.org/officeDocument/2006/customXml" ds:itemID="{79CCB3DF-53A8-204D-BDAC-00EC348277AF}">
+<ds:datastoreItem xmlns:ds="http://schemas.openxmlformats.org/officeDocument/2006/customXml" ds:itemID="{8438C5A0-CF09-D24C-8071-6719E63F015A}">
   <ds:schemaRefs>
     <ds:schemaRef ds:uri="http://schemas.openxmlformats.org/officeDocument/2006/bibliography"/>
   </ds:schemaRefs>

</xml_diff>